<commit_message>
Updated the Project Report
</commit_message>
<xml_diff>
--- a/Project_Report.docx
+++ b/Project_Report.docx
@@ -132,34 +132,14 @@
           <w:szCs w:val="36"/>
         </w:rPr>
       </w:pPr>
-      <w:proofErr w:type="spellStart"/>
       <w:r>
         <w:rPr>
           <w:rFonts w:cstheme="majorBidi"/>
           <w:sz w:val="36"/>
           <w:szCs w:val="36"/>
         </w:rPr>
-        <w:t>Elsaeed</w:t>
-      </w:r>
-      <w:proofErr w:type="spellEnd"/>
-      <w:r>
-        <w:rPr>
-          <w:rFonts w:cstheme="majorBidi"/>
-          <w:sz w:val="36"/>
-          <w:szCs w:val="36"/>
-        </w:rPr>
-        <w:t xml:space="preserve"> Ahmed </w:t>
-      </w:r>
-      <w:proofErr w:type="spellStart"/>
-      <w:r>
-        <w:rPr>
-          <w:rFonts w:cstheme="majorBidi"/>
-          <w:sz w:val="36"/>
-          <w:szCs w:val="36"/>
-        </w:rPr>
-        <w:t>Elsaeed</w:t>
-      </w:r>
-      <w:proofErr w:type="spellEnd"/>
+        <w:t>Elsaeed Ahmed Elsaeed</w:t>
+      </w:r>
       <w:r>
         <w:rPr>
           <w:rFonts w:cstheme="majorBidi"/>
@@ -435,13 +415,7 @@
         <w:t>”</w:t>
       </w:r>
       <w:r>
-        <w:t xml:space="preserve"> function takes the path to an image file and reads it into a </w:t>
-      </w:r>
-      <w:r>
-        <w:t>NumPy</w:t>
-      </w:r>
-      <w:r>
-        <w:t xml:space="preserve"> array</w:t>
+        <w:t xml:space="preserve"> function takes the path to an image file and reads it into a NumPy array</w:t>
       </w:r>
       <w:r>
         <w:t>.</w:t>
@@ -460,30 +434,10 @@
         <w:spacing w:line="360" w:lineRule="auto"/>
       </w:pPr>
       <w:r>
-        <w:t>The</w:t>
-      </w:r>
-      <w:r>
-        <w:rPr>
-          <w:sz w:val="28"/>
-        </w:rPr>
-        <w:t xml:space="preserve"> </w:t>
-      </w:r>
-      <w:r>
-        <w:t xml:space="preserve">second step is to convert each color image to its corresponding grayscale format. Grayscale images only have one channel, as opposed to RGB images which have three channels for red, green, and blue. This makes </w:t>
-      </w:r>
-      <w:proofErr w:type="gramStart"/>
-      <w:r>
-        <w:t>them</w:t>
-      </w:r>
-      <w:proofErr w:type="gramEnd"/>
-      <w:r>
-        <w:t xml:space="preserve"> easier to process and analyze for certain computer vision tasks. The "cvtColor" function is </w:t>
-      </w:r>
-      <w:r>
-        <w:t>used here</w:t>
-      </w:r>
-      <w:r>
-        <w:t>, which converts an image from one color space to another. In this case, we would use it to convert each color image to grayscale.</w:t>
+        <w:t>Convert</w:t>
+      </w:r>
+      <w:r>
+        <w:t xml:space="preserve"> each color image to its corresponding grayscale format. Grayscale images only have one channel, as opposed to RGB images which have three channels for red, green, and blue. This makes them easier to process and analyze for certain computer vision tasks. The "cvtColor" function is used here, which converts an image from one color space to another. In this case, we would use it to convert each color image to grayscale.</w:t>
       </w:r>
       <w:r>
         <w:br/>
@@ -499,36 +453,64 @@
         <w:spacing w:line="360" w:lineRule="auto"/>
       </w:pPr>
       <w:r>
-        <w:t>The</w:t>
-      </w:r>
-      <w:r>
-        <w:rPr>
-          <w:sz w:val="28"/>
-        </w:rPr>
+        <w:t>Dilat</w:t>
+      </w:r>
+      <w:r>
+        <w:t>ing</w:t>
+      </w:r>
+      <w:r>
+        <w:t xml:space="preserve"> and </w:t>
+      </w:r>
+      <w:r>
+        <w:t>blur</w:t>
+      </w:r>
+      <w:r>
+        <w:t>ring</w:t>
+      </w:r>
+      <w:r>
         <w:t xml:space="preserve"> </w:t>
       </w:r>
       <w:r>
-        <w:t xml:space="preserve">third step is to apply histogram equalization to enhance the contrast or sharpness of the grayscale image. Histogram equalization is a method used to stretch the brightness levels of an image so that the entire range of brightness is utilized. This can improve the contrast of the image, making it easier to identify features. The </w:t>
-      </w:r>
-      <w:r>
-        <w:t>“</w:t>
-      </w:r>
-      <w:proofErr w:type="spellStart"/>
-      <w:r>
-        <w:t>equalizeHist</w:t>
-      </w:r>
-      <w:proofErr w:type="spellEnd"/>
-      <w:r>
-        <w:t>”</w:t>
-      </w:r>
-      <w:r>
-        <w:t xml:space="preserve"> function in OpenCV is used to perform histogram equalization on </w:t>
-      </w:r>
-      <w:r>
-        <w:t>the</w:t>
-      </w:r>
-      <w:r>
-        <w:t xml:space="preserve"> image.</w:t>
+        <w:t>the image</w:t>
+      </w:r>
+      <w:r>
+        <w:t xml:space="preserve">: </w:t>
+      </w:r>
+      <w:r>
+        <w:t xml:space="preserve">Dilating </w:t>
+      </w:r>
+      <w:r>
+        <w:t xml:space="preserve">using </w:t>
+      </w:r>
+      <w:r>
+        <w:t xml:space="preserve">the </w:t>
+      </w:r>
+      <w:r>
+        <w:t>dilate</w:t>
+      </w:r>
+      <w:r>
+        <w:t xml:space="preserve"> function </w:t>
+      </w:r>
+      <w:r>
+        <w:t xml:space="preserve">with a 7x7 kernel, </w:t>
+      </w:r>
+      <w:r>
+        <w:t xml:space="preserve">then applying </w:t>
+      </w:r>
+      <w:r>
+        <w:t xml:space="preserve">a median filter using </w:t>
+      </w:r>
+      <w:r>
+        <w:t xml:space="preserve">the </w:t>
+      </w:r>
+      <w:r>
+        <w:t>medianBlur</w:t>
+      </w:r>
+      <w:r>
+        <w:t xml:space="preserve"> function</w:t>
+      </w:r>
+      <w:r>
+        <w:t xml:space="preserve"> with a kernel size of 21. This is done to remove any small, unwanted details and to create a background image.</w:t>
       </w:r>
       <w:r>
         <w:br/>
@@ -544,24 +526,67 @@
         <w:spacing w:line="360" w:lineRule="auto"/>
       </w:pPr>
       <w:r>
-        <w:t xml:space="preserve">The fourth step is to find the contours of the output threshold image. Contours are the boundaries of objects in an image. They can be used to identify and locate objects in an image. The </w:t>
-      </w:r>
-      <w:r>
-        <w:t>“</w:t>
-      </w:r>
-      <w:proofErr w:type="spellStart"/>
-      <w:r>
-        <w:t>findContours</w:t>
-      </w:r>
-      <w:proofErr w:type="spellEnd"/>
-      <w:r>
-        <w:t>”</w:t>
-      </w:r>
-      <w:r>
-        <w:t xml:space="preserve"> function in OpenCV is used to find all the contours in an image. This function takes the output of the previous step, which is the histogram equalized grayscale image, and applies a threshold to it to convert it into a binary image. Then it identifies all the contours in the binary image</w:t>
-      </w:r>
-      <w:r>
-        <w:t>.</w:t>
+        <w:t>Calculat</w:t>
+      </w:r>
+      <w:r>
+        <w:t>ing</w:t>
+      </w:r>
+      <w:r>
+        <w:t xml:space="preserve"> the difference image </w:t>
+      </w:r>
+      <w:r>
+        <w:t>then</w:t>
+      </w:r>
+      <w:r>
+        <w:t xml:space="preserve"> normaliz</w:t>
+      </w:r>
+      <w:r>
+        <w:t xml:space="preserve">ing </w:t>
+      </w:r>
+      <w:r>
+        <w:t xml:space="preserve">it: </w:t>
+      </w:r>
+      <w:r>
+        <w:t>C</w:t>
+      </w:r>
+      <w:r>
+        <w:t>alculat</w:t>
+      </w:r>
+      <w:r>
+        <w:t xml:space="preserve">ing </w:t>
+      </w:r>
+      <w:r>
+        <w:t>the difference between the background image using</w:t>
+      </w:r>
+      <w:r>
+        <w:t xml:space="preserve"> the </w:t>
+      </w:r>
+      <w:r>
+        <w:t>absdiff</w:t>
+      </w:r>
+      <w:r>
+        <w:t xml:space="preserve"> function</w:t>
+      </w:r>
+      <w:r>
+        <w:t xml:space="preserve">. It subtracts the result from 255 to invert the image, making the objects in the foreground white. </w:t>
+      </w:r>
+      <w:r>
+        <w:t>T</w:t>
+      </w:r>
+      <w:r>
+        <w:t xml:space="preserve">hen normalizes the result using </w:t>
+      </w:r>
+      <w:r>
+        <w:t xml:space="preserve">the </w:t>
+      </w:r>
+      <w:r>
+        <w:t>normalize</w:t>
+      </w:r>
+      <w:r>
+        <w:t xml:space="preserve"> function </w:t>
+      </w:r>
+      <w:r>
+        <w:t>with the NORM_MINMAX normalization type and a dtype of CV_8UC1.</w:t>
       </w:r>
       <w:r>
         <w:br/>
@@ -577,43 +602,20 @@
         <w:spacing w:line="360" w:lineRule="auto"/>
       </w:pPr>
       <w:r>
+        <w:t>Apply</w:t>
+      </w:r>
+      <w:r>
+        <w:t xml:space="preserve"> histogram equalization to enhance the contrast or sharpness of the grayscale image. Histogram equalization is a method used to stretch the brightness levels of an image so that the entire range of brightness is utilized. This can improve the contrast of the image, making it easier to identify features. The “equalizeHist” function in OpenCV </w:t>
+      </w:r>
+      <w:r>
         <w:lastRenderedPageBreak/>
-        <w:t>The fifth step is to draw the contours found in the previous step onto the</w:t>
-      </w:r>
-      <w:r>
-        <w:t xml:space="preserve"> copy of the</w:t>
-      </w:r>
-      <w:r>
-        <w:t xml:space="preserve"> </w:t>
-      </w:r>
-      <w:r>
-        <w:t>original</w:t>
-      </w:r>
-      <w:r>
-        <w:t xml:space="preserve"> image. This will help visualize where the contours are in the image. The </w:t>
-      </w:r>
-      <w:r>
-        <w:t>“</w:t>
-      </w:r>
-      <w:proofErr w:type="spellStart"/>
-      <w:r>
-        <w:t>drawContours</w:t>
-      </w:r>
-      <w:proofErr w:type="spellEnd"/>
-      <w:r>
-        <w:t>”</w:t>
-      </w:r>
-      <w:r>
-        <w:t xml:space="preserve"> function in OpenCV is used to draw contours on an image. This function takes the </w:t>
-      </w:r>
-      <w:r>
-        <w:t xml:space="preserve">copy to the </w:t>
-      </w:r>
-      <w:r>
-        <w:t>original image, the contours found in the previous step, the index of the contour to draw (or -1 to draw all contours), and the color and thickness of the contour</w:t>
-      </w:r>
-      <w:r>
-        <w:t>.</w:t>
+        <w:t xml:space="preserve">is used to perform histogram equalization on </w:t>
+      </w:r>
+      <w:r>
+        <w:t>the</w:t>
+      </w:r>
+      <w:r>
+        <w:t xml:space="preserve"> image.</w:t>
       </w:r>
       <w:r>
         <w:br/>
@@ -629,34 +631,286 @@
         <w:spacing w:line="360" w:lineRule="auto"/>
       </w:pPr>
       <w:r>
-        <w:t xml:space="preserve">The final step is to draw bounding boxes around each of the found contours. Bounding boxes are rectangles that enclose an object in an image. They can be used to crop or isolate specific objects in an image. The </w:t>
+        <w:t>Apply m</w:t>
+      </w:r>
+      <w:r>
+        <w:t>edian filtering</w:t>
+      </w:r>
+      <w:r>
+        <w:t>, which</w:t>
+      </w:r>
+      <w:r>
+        <w:t xml:space="preserve"> is a type of noise reduction technique that works by replacing each pixel value in an image with the median value of its neighboring pixels. This helps to remove random noise from the image while preserving edges and other important features. In this code, OpenCV's </w:t>
+      </w:r>
+      <w:r>
+        <w:t>fastNlMeansDenoising function is used</w:t>
+      </w:r>
+      <w:r>
+        <w:t xml:space="preserve"> here</w:t>
+      </w:r>
+      <w:r>
+        <w:t xml:space="preserve"> to apply median filtering to </w:t>
+      </w:r>
+      <w:r>
+        <w:t xml:space="preserve">the </w:t>
+      </w:r>
+      <w:r>
+        <w:t>image.</w:t>
+      </w:r>
+      <w:r>
+        <w:br/>
+      </w:r>
+    </w:p>
+    <w:p>
+      <w:pPr>
+        <w:pStyle w:val="ListParagraph"/>
+        <w:numPr>
+          <w:ilvl w:val="0"/>
+          <w:numId w:val="5"/>
+        </w:numPr>
+        <w:spacing w:line="360" w:lineRule="auto"/>
+      </w:pPr>
+      <w:r>
+        <w:t>Apply</w:t>
+      </w:r>
+      <w:r>
+        <w:t xml:space="preserve"> a binary threshold on the equalized image</w:t>
+      </w:r>
+      <w:r>
+        <w:t xml:space="preserve">, </w:t>
+      </w:r>
+      <w:r>
+        <w:t>creating</w:t>
+      </w:r>
+      <w:r>
+        <w:t xml:space="preserve"> a binary image with white regions representing areas of the image with high intensity values, and black regions representing areas with low intensity values.</w:t>
+      </w:r>
+      <w:r>
+        <w:t xml:space="preserve"> The “</w:t>
+      </w:r>
+      <w:r>
+        <w:t>threshold</w:t>
+      </w:r>
+      <w:r>
+        <w:t>”</w:t>
+      </w:r>
+      <w:r>
+        <w:t xml:space="preserve"> function</w:t>
+      </w:r>
+      <w:r>
+        <w:t xml:space="preserve"> in OpenCV</w:t>
+      </w:r>
+      <w:r>
+        <w:t xml:space="preserve"> is used to create a binary image, where all pixel values greater than 200 are set to 255, and all others are set to 0.</w:t>
+      </w:r>
+      <w:r>
+        <w:br/>
+      </w:r>
+    </w:p>
+    <w:p>
+      <w:pPr>
+        <w:pStyle w:val="ListParagraph"/>
+        <w:numPr>
+          <w:ilvl w:val="0"/>
+          <w:numId w:val="5"/>
+        </w:numPr>
+        <w:spacing w:line="360" w:lineRule="auto"/>
+      </w:pPr>
+      <w:r>
+        <w:t>F</w:t>
+      </w:r>
+      <w:r>
+        <w:t xml:space="preserve">ind the contours of the output threshold image. Contours are the boundaries of objects in an image. They can be used to identify and locate objects in an image. The </w:t>
       </w:r>
       <w:r>
         <w:t>“</w:t>
       </w:r>
       <w:r>
+        <w:t>findContours</w:t>
+      </w:r>
+      <w:r>
+        <w:t>”</w:t>
+      </w:r>
+      <w:r>
+        <w:t xml:space="preserve"> function in OpenCV is used to find all the contours in an image. This function takes the output of the previous step, which is the histogram equalized grayscale image, and applies a threshold to it to convert it into a binary image. Then it identifies all the contours in the binary image</w:t>
+      </w:r>
+      <w:r>
+        <w:t>.</w:t>
+      </w:r>
+      <w:r>
+        <w:br/>
+      </w:r>
+    </w:p>
+    <w:p>
+      <w:pPr>
+        <w:pStyle w:val="ListParagraph"/>
+        <w:numPr>
+          <w:ilvl w:val="0"/>
+          <w:numId w:val="5"/>
+        </w:numPr>
+        <w:spacing w:line="360" w:lineRule="auto"/>
+      </w:pPr>
+      <w:r>
+        <w:t>Draw</w:t>
+      </w:r>
+      <w:r>
+        <w:t xml:space="preserve"> the contours found in the previous step onto the</w:t>
+      </w:r>
+      <w:r>
+        <w:t xml:space="preserve"> copy of the</w:t>
+      </w:r>
+      <w:r>
+        <w:t xml:space="preserve"> </w:t>
+      </w:r>
+      <w:r>
+        <w:t>original</w:t>
+      </w:r>
+      <w:r>
+        <w:t xml:space="preserve"> image. This will help visualize where the contours are in the image. The </w:t>
+      </w:r>
+      <w:r>
+        <w:t>“</w:t>
+      </w:r>
+      <w:r>
+        <w:t>drawContours</w:t>
+      </w:r>
+      <w:r>
+        <w:t>”</w:t>
+      </w:r>
+      <w:r>
+        <w:t xml:space="preserve"> function in OpenCV is used to draw contours on an image. This function takes the </w:t>
+      </w:r>
+      <w:r>
+        <w:t xml:space="preserve">copy to the </w:t>
+      </w:r>
+      <w:r>
+        <w:t>original image, the contours found in the previous step, the index of the contour to draw (or -1 to draw all contours), and the color and thickness of the contour</w:t>
+      </w:r>
+      <w:r>
+        <w:t>.</w:t>
+      </w:r>
+      <w:r>
+        <w:br/>
+      </w:r>
+    </w:p>
+    <w:p>
+      <w:pPr>
+        <w:pStyle w:val="ListParagraph"/>
+        <w:numPr>
+          <w:ilvl w:val="0"/>
+          <w:numId w:val="5"/>
+        </w:numPr>
+        <w:spacing w:line="360" w:lineRule="auto"/>
+      </w:pPr>
+      <w:r>
+        <w:t>D</w:t>
+      </w:r>
+      <w:r>
+        <w:t>raw bounding boxes around each of the found contours</w:t>
+      </w:r>
+      <w:r>
+        <w:t xml:space="preserve">, that are between a minimum &amp; a maximum threshold that is proportionate </w:t>
+      </w:r>
+      <w:r>
+        <w:t>to the size of each image</w:t>
+      </w:r>
+      <w:r>
+        <w:t>.</w:t>
+      </w:r>
+      <w:r>
+        <w:t xml:space="preserve"> </w:t>
+      </w:r>
+      <w:r>
+        <w:t xml:space="preserve">Bounding boxes are rectangles that enclose an object in an image. They can be used to crop or isolate specific objects in an image. The </w:t>
+      </w:r>
+      <w:r>
+        <w:t>“</w:t>
+      </w:r>
+      <w:r>
         <w:t>rectangle</w:t>
       </w:r>
       <w:r>
         <w:t>”</w:t>
       </w:r>
       <w:r>
-        <w:t xml:space="preserve"> function in OpenCV is used to draw bounding boxes around contours. This function takes the original</w:t>
-      </w:r>
-      <w:r>
-        <w:t>-</w:t>
-      </w:r>
-      <w:r>
-        <w:t>color</w:t>
-      </w:r>
-      <w:r>
-        <w:t>ed</w:t>
-      </w:r>
-      <w:r>
-        <w:t xml:space="preserve"> image, the coordinates of the top-left and bottom-right corners of the bounding box, and the color and thickness of the box</w:t>
-      </w:r>
-      <w:r>
-        <w:t>.</w:t>
+        <w:t xml:space="preserve"> function in OpenCV is used to draw bounding boxes </w:t>
+      </w:r>
+      <w:r>
+        <w:lastRenderedPageBreak/>
+        <w:t xml:space="preserve">around </w:t>
+      </w:r>
+      <w:r>
+        <w:t xml:space="preserve">the </w:t>
+      </w:r>
+      <w:r>
+        <w:t>contours.</w:t>
+      </w:r>
+      <w:r>
+        <w:br/>
+      </w:r>
+    </w:p>
+    <w:p>
+      <w:pPr>
+        <w:pStyle w:val="ListParagraph"/>
+        <w:numPr>
+          <w:ilvl w:val="0"/>
+          <w:numId w:val="5"/>
+        </w:numPr>
+        <w:spacing w:line="360" w:lineRule="auto"/>
+      </w:pPr>
+      <w:r>
+        <w:t xml:space="preserve"> </w:t>
+      </w:r>
+      <w:r>
+        <w:t xml:space="preserve">The final step is to </w:t>
+      </w:r>
+      <w:r>
+        <w:t xml:space="preserve">calculate </w:t>
+      </w:r>
+      <w:r>
+        <w:t>the accuracy of the localization by using the “intersection over union” method</w:t>
+      </w:r>
+      <w:r>
+        <w:t>, by measuring the overlap</w:t>
+      </w:r>
+      <w:r>
+        <w:t xml:space="preserve"> between the real &amp; predicted bounding boxes</w:t>
+      </w:r>
+      <w:r>
+        <w:t xml:space="preserve"> of each image.</w:t>
+      </w:r>
+      <w:r>
+        <w:t xml:space="preserve"> The </w:t>
+      </w:r>
+      <w:r>
+        <w:t>“</w:t>
+      </w:r>
+      <w:r>
+        <w:t>Intersection over Union</w:t>
+      </w:r>
+      <w:r>
+        <w:t>”</w:t>
+      </w:r>
+      <w:r>
+        <w:t xml:space="preserve"> (IoU) is a method used to evaluate the performance of</w:t>
+      </w:r>
+      <w:r>
+        <w:t xml:space="preserve"> the</w:t>
+      </w:r>
+      <w:r>
+        <w:t xml:space="preserve"> object detection algorithms.</w:t>
+      </w:r>
+      <w:r>
+        <w:t xml:space="preserve"> The second method used is to calculate the accuracy uses </w:t>
+      </w:r>
+      <w:r>
+        <w:t>the IoU but with a small modification</w:t>
+      </w:r>
+      <w:r>
+        <w:t xml:space="preserve"> </w:t>
+      </w:r>
+      <w:r>
+        <w:t>that uses a black image and intersecting the found boundaries with the real boundaries.</w:t>
       </w:r>
     </w:p>
     <w:p>
@@ -815,6 +1069,119 @@
     </w:lvl>
   </w:abstractNum>
   <w:abstractNum w:abstractNumId="1" w15:restartNumberingAfterBreak="0">
+    <w:nsid w:val="166E3DCD"/>
+    <w:multiLevelType w:val="multilevel"/>
+    <w:tmpl w:val="3F945E80"/>
+    <w:lvl w:ilvl="0">
+      <w:start w:val="1"/>
+      <w:numFmt w:val="decimal"/>
+      <w:lvlText w:val="%1."/>
+      <w:lvlJc w:val="left"/>
+      <w:pPr>
+        <w:tabs>
+          <w:tab w:val="num" w:pos="720"/>
+        </w:tabs>
+        <w:ind w:left="720" w:hanging="360"/>
+      </w:pPr>
+    </w:lvl>
+    <w:lvl w:ilvl="1" w:tentative="1">
+      <w:start w:val="1"/>
+      <w:numFmt w:val="decimal"/>
+      <w:lvlText w:val="%2."/>
+      <w:lvlJc w:val="left"/>
+      <w:pPr>
+        <w:tabs>
+          <w:tab w:val="num" w:pos="1440"/>
+        </w:tabs>
+        <w:ind w:left="1440" w:hanging="360"/>
+      </w:pPr>
+    </w:lvl>
+    <w:lvl w:ilvl="2" w:tentative="1">
+      <w:start w:val="1"/>
+      <w:numFmt w:val="decimal"/>
+      <w:lvlText w:val="%3."/>
+      <w:lvlJc w:val="left"/>
+      <w:pPr>
+        <w:tabs>
+          <w:tab w:val="num" w:pos="2160"/>
+        </w:tabs>
+        <w:ind w:left="2160" w:hanging="360"/>
+      </w:pPr>
+    </w:lvl>
+    <w:lvl w:ilvl="3" w:tentative="1">
+      <w:start w:val="1"/>
+      <w:numFmt w:val="decimal"/>
+      <w:lvlText w:val="%4."/>
+      <w:lvlJc w:val="left"/>
+      <w:pPr>
+        <w:tabs>
+          <w:tab w:val="num" w:pos="2880"/>
+        </w:tabs>
+        <w:ind w:left="2880" w:hanging="360"/>
+      </w:pPr>
+    </w:lvl>
+    <w:lvl w:ilvl="4" w:tentative="1">
+      <w:start w:val="1"/>
+      <w:numFmt w:val="decimal"/>
+      <w:lvlText w:val="%5."/>
+      <w:lvlJc w:val="left"/>
+      <w:pPr>
+        <w:tabs>
+          <w:tab w:val="num" w:pos="3600"/>
+        </w:tabs>
+        <w:ind w:left="3600" w:hanging="360"/>
+      </w:pPr>
+    </w:lvl>
+    <w:lvl w:ilvl="5" w:tentative="1">
+      <w:start w:val="1"/>
+      <w:numFmt w:val="decimal"/>
+      <w:lvlText w:val="%6."/>
+      <w:lvlJc w:val="left"/>
+      <w:pPr>
+        <w:tabs>
+          <w:tab w:val="num" w:pos="4320"/>
+        </w:tabs>
+        <w:ind w:left="4320" w:hanging="360"/>
+      </w:pPr>
+    </w:lvl>
+    <w:lvl w:ilvl="6" w:tentative="1">
+      <w:start w:val="1"/>
+      <w:numFmt w:val="decimal"/>
+      <w:lvlText w:val="%7."/>
+      <w:lvlJc w:val="left"/>
+      <w:pPr>
+        <w:tabs>
+          <w:tab w:val="num" w:pos="5040"/>
+        </w:tabs>
+        <w:ind w:left="5040" w:hanging="360"/>
+      </w:pPr>
+    </w:lvl>
+    <w:lvl w:ilvl="7" w:tentative="1">
+      <w:start w:val="1"/>
+      <w:numFmt w:val="decimal"/>
+      <w:lvlText w:val="%8."/>
+      <w:lvlJc w:val="left"/>
+      <w:pPr>
+        <w:tabs>
+          <w:tab w:val="num" w:pos="5760"/>
+        </w:tabs>
+        <w:ind w:left="5760" w:hanging="360"/>
+      </w:pPr>
+    </w:lvl>
+    <w:lvl w:ilvl="8" w:tentative="1">
+      <w:start w:val="1"/>
+      <w:numFmt w:val="decimal"/>
+      <w:lvlText w:val="%9."/>
+      <w:lvlJc w:val="left"/>
+      <w:pPr>
+        <w:tabs>
+          <w:tab w:val="num" w:pos="6480"/>
+        </w:tabs>
+        <w:ind w:left="6480" w:hanging="360"/>
+      </w:pPr>
+    </w:lvl>
+  </w:abstractNum>
+  <w:abstractNum w:abstractNumId="2" w15:restartNumberingAfterBreak="0">
     <w:nsid w:val="393D262D"/>
     <w:multiLevelType w:val="hybridMultilevel"/>
     <w:tmpl w:val="99E0C84E"/>
@@ -903,7 +1270,7 @@
       </w:pPr>
     </w:lvl>
   </w:abstractNum>
-  <w:abstractNum w:abstractNumId="2" w15:restartNumberingAfterBreak="0">
+  <w:abstractNum w:abstractNumId="3" w15:restartNumberingAfterBreak="0">
     <w:nsid w:val="6D42547E"/>
     <w:multiLevelType w:val="multilevel"/>
     <w:tmpl w:val="4970A5B2"/>
@@ -1016,7 +1383,7 @@
       </w:pPr>
     </w:lvl>
   </w:abstractNum>
-  <w:abstractNum w:abstractNumId="3" w15:restartNumberingAfterBreak="0">
+  <w:abstractNum w:abstractNumId="4" w15:restartNumberingAfterBreak="0">
     <w:nsid w:val="7EA7123A"/>
     <w:multiLevelType w:val="hybridMultilevel"/>
     <w:tmpl w:val="CB9236AA"/>
@@ -1105,7 +1472,7 @@
       </w:pPr>
     </w:lvl>
   </w:abstractNum>
-  <w:abstractNum w:abstractNumId="4" w15:restartNumberingAfterBreak="0">
+  <w:abstractNum w:abstractNumId="5" w15:restartNumberingAfterBreak="0">
     <w:nsid w:val="7EE90F54"/>
     <w:multiLevelType w:val="multilevel"/>
     <w:tmpl w:val="9942F63E"/>
@@ -1222,15 +1589,18 @@
     <w:abstractNumId w:val="0"/>
   </w:num>
   <w:num w:numId="2" w16cid:durableId="598483961">
+    <w:abstractNumId w:val="4"/>
+  </w:num>
+  <w:num w:numId="3" w16cid:durableId="231040689">
+    <w:abstractNumId w:val="5"/>
+  </w:num>
+  <w:num w:numId="4" w16cid:durableId="2011368019">
     <w:abstractNumId w:val="3"/>
   </w:num>
-  <w:num w:numId="3" w16cid:durableId="231040689">
-    <w:abstractNumId w:val="4"/>
-  </w:num>
-  <w:num w:numId="4" w16cid:durableId="2011368019">
+  <w:num w:numId="5" w16cid:durableId="1418554223">
     <w:abstractNumId w:val="2"/>
   </w:num>
-  <w:num w:numId="5" w16cid:durableId="1418554223">
+  <w:num w:numId="6" w16cid:durableId="1762095651">
     <w:abstractNumId w:val="1"/>
   </w:num>
 </w:numbering>
@@ -1645,6 +2015,7 @@
   <w:style w:type="character" w:default="1" w:styleId="DefaultParagraphFont">
     <w:name w:val="Default Paragraph Font"/>
     <w:uiPriority w:val="1"/>
+    <w:semiHidden/>
     <w:unhideWhenUsed/>
   </w:style>
   <w:style w:type="table" w:default="1" w:styleId="TableNormal">

</xml_diff>

<commit_message>
Added the Recognition Result class, modified the notebook, made small adjustments to some files
</commit_message>
<xml_diff>
--- a/Project_Report.docx
+++ b/Project_Report.docx
@@ -319,7 +319,7 @@
           <w:r>
             <w:fldChar w:fldCharType="separate"/>
           </w:r>
-          <w:hyperlink w:anchor="_Toc135241402" w:history="1">
+          <w:hyperlink w:anchor="_Toc135356070" w:history="1">
             <w:r>
               <w:rPr>
                 <w:rStyle w:val="Hyperlink"/>
@@ -346,7 +346,7 @@
                 <w:noProof/>
                 <w:webHidden/>
               </w:rPr>
-              <w:instrText xml:space="preserve"> PAGEREF _Toc135241402 \h </w:instrText>
+              <w:instrText xml:space="preserve"> PAGEREF _Toc135356070 \h </w:instrText>
             </w:r>
             <w:r>
               <w:rPr>
@@ -389,7 +389,7 @@
               <w:sz w:val="22"/>
             </w:rPr>
           </w:pPr>
-          <w:hyperlink w:anchor="_Toc135241403" w:history="1">
+          <w:hyperlink w:anchor="_Toc135356071" w:history="1">
             <w:r>
               <w:rPr>
                 <w:rStyle w:val="Hyperlink"/>
@@ -416,7 +416,7 @@
                 <w:noProof/>
                 <w:webHidden/>
               </w:rPr>
-              <w:instrText xml:space="preserve"> PAGEREF _Toc135241403 \h </w:instrText>
+              <w:instrText xml:space="preserve"> PAGEREF _Toc135356071 \h </w:instrText>
             </w:r>
             <w:r>
               <w:rPr>
@@ -459,7 +459,7 @@
               <w:sz w:val="22"/>
             </w:rPr>
           </w:pPr>
-          <w:hyperlink w:anchor="_Toc135241404" w:history="1">
+          <w:hyperlink w:anchor="_Toc135356072" w:history="1">
             <w:r>
               <w:rPr>
                 <w:rStyle w:val="Hyperlink"/>
@@ -486,7 +486,7 @@
                 <w:noProof/>
                 <w:webHidden/>
               </w:rPr>
-              <w:instrText xml:space="preserve"> PAGEREF _Toc135241404 \h </w:instrText>
+              <w:instrText xml:space="preserve"> PAGEREF _Toc135356072 \h </w:instrText>
             </w:r>
             <w:r>
               <w:rPr>
@@ -529,7 +529,7 @@
               <w:sz w:val="22"/>
             </w:rPr>
           </w:pPr>
-          <w:hyperlink w:anchor="_Toc135241405" w:history="1">
+          <w:hyperlink w:anchor="_Toc135356073" w:history="1">
             <w:r>
               <w:rPr>
                 <w:rStyle w:val="Hyperlink"/>
@@ -556,7 +556,7 @@
                 <w:noProof/>
                 <w:webHidden/>
               </w:rPr>
-              <w:instrText xml:space="preserve"> PAGEREF _Toc135241405 \h </w:instrText>
+              <w:instrText xml:space="preserve"> PAGEREF _Toc135356073 \h </w:instrText>
             </w:r>
             <w:r>
               <w:rPr>
@@ -599,7 +599,7 @@
               <w:sz w:val="22"/>
             </w:rPr>
           </w:pPr>
-          <w:hyperlink w:anchor="_Toc135241406" w:history="1">
+          <w:hyperlink w:anchor="_Toc135356074" w:history="1">
             <w:r>
               <w:rPr>
                 <w:rStyle w:val="Hyperlink"/>
@@ -626,7 +626,7 @@
                 <w:noProof/>
                 <w:webHidden/>
               </w:rPr>
-              <w:instrText xml:space="preserve"> PAGEREF _Toc135241406 \h </w:instrText>
+              <w:instrText xml:space="preserve"> PAGEREF _Toc135356074 \h </w:instrText>
             </w:r>
             <w:r>
               <w:rPr>
@@ -646,7 +646,233 @@
                 <w:noProof/>
                 <w:webHidden/>
               </w:rPr>
-              <w:t>7</w:t>
+              <w:t>8</w:t>
+            </w:r>
+            <w:r>
+              <w:rPr>
+                <w:noProof/>
+                <w:webHidden/>
+              </w:rPr>
+              <w:fldChar w:fldCharType="end"/>
+            </w:r>
+          </w:hyperlink>
+        </w:p>
+        <w:p>
+          <w:pPr>
+            <w:pStyle w:val="TOC2"/>
+            <w:tabs>
+              <w:tab w:val="right" w:leader="dot" w:pos="9350"/>
+            </w:tabs>
+            <w:rPr>
+              <w:rFonts w:asciiTheme="minorHAnsi" w:eastAsiaTheme="minorEastAsia" w:hAnsiTheme="minorHAnsi"/>
+              <w:noProof/>
+              <w:sz w:val="22"/>
+            </w:rPr>
+          </w:pPr>
+          <w:hyperlink w:anchor="_Toc135356075" w:history="1">
+            <w:r>
+              <w:rPr>
+                <w:rStyle w:val="Hyperlink"/>
+                <w:noProof/>
+              </w:rPr>
+              <w:t>2.1 pipeline</w:t>
+            </w:r>
+            <w:r>
+              <w:rPr>
+                <w:noProof/>
+                <w:webHidden/>
+              </w:rPr>
+              <w:tab/>
+            </w:r>
+            <w:r>
+              <w:rPr>
+                <w:noProof/>
+                <w:webHidden/>
+              </w:rPr>
+              <w:fldChar w:fldCharType="begin"/>
+            </w:r>
+            <w:r>
+              <w:rPr>
+                <w:noProof/>
+                <w:webHidden/>
+              </w:rPr>
+              <w:instrText xml:space="preserve"> PAGEREF _Toc135356075 \h </w:instrText>
+            </w:r>
+            <w:r>
+              <w:rPr>
+                <w:noProof/>
+                <w:webHidden/>
+              </w:rPr>
+            </w:r>
+            <w:r>
+              <w:rPr>
+                <w:noProof/>
+                <w:webHidden/>
+              </w:rPr>
+              <w:fldChar w:fldCharType="separate"/>
+            </w:r>
+            <w:r>
+              <w:rPr>
+                <w:noProof/>
+                <w:webHidden/>
+              </w:rPr>
+              <w:t>8</w:t>
+            </w:r>
+            <w:r>
+              <w:rPr>
+                <w:noProof/>
+                <w:webHidden/>
+              </w:rPr>
+              <w:fldChar w:fldCharType="end"/>
+            </w:r>
+          </w:hyperlink>
+        </w:p>
+        <w:p>
+          <w:pPr>
+            <w:pStyle w:val="TOC2"/>
+            <w:tabs>
+              <w:tab w:val="right" w:leader="dot" w:pos="9350"/>
+            </w:tabs>
+            <w:rPr>
+              <w:rFonts w:asciiTheme="minorHAnsi" w:eastAsiaTheme="minorEastAsia" w:hAnsiTheme="minorHAnsi"/>
+              <w:noProof/>
+              <w:sz w:val="22"/>
+            </w:rPr>
+          </w:pPr>
+          <w:hyperlink w:anchor="_Toc135356076" w:history="1">
+            <w:r>
+              <w:rPr>
+                <w:rStyle w:val="Hyperlink"/>
+                <w:noProof/>
+              </w:rPr>
+              <w:t>2.2 pipeline steps</w:t>
+            </w:r>
+            <w:r>
+              <w:rPr>
+                <w:noProof/>
+                <w:webHidden/>
+              </w:rPr>
+              <w:tab/>
+            </w:r>
+            <w:r>
+              <w:rPr>
+                <w:noProof/>
+                <w:webHidden/>
+              </w:rPr>
+              <w:fldChar w:fldCharType="begin"/>
+            </w:r>
+            <w:r>
+              <w:rPr>
+                <w:noProof/>
+                <w:webHidden/>
+              </w:rPr>
+              <w:instrText xml:space="preserve"> PAGEREF _Toc135356076 \h </w:instrText>
+            </w:r>
+            <w:r>
+              <w:rPr>
+                <w:noProof/>
+                <w:webHidden/>
+              </w:rPr>
+            </w:r>
+            <w:r>
+              <w:rPr>
+                <w:noProof/>
+                <w:webHidden/>
+              </w:rPr>
+              <w:fldChar w:fldCharType="separate"/>
+            </w:r>
+            <w:r>
+              <w:rPr>
+                <w:noProof/>
+                <w:webHidden/>
+              </w:rPr>
+              <w:t>8</w:t>
+            </w:r>
+            <w:r>
+              <w:rPr>
+                <w:noProof/>
+                <w:webHidden/>
+              </w:rPr>
+              <w:fldChar w:fldCharType="end"/>
+            </w:r>
+          </w:hyperlink>
+        </w:p>
+        <w:p>
+          <w:pPr>
+            <w:pStyle w:val="TOC2"/>
+            <w:tabs>
+              <w:tab w:val="left" w:pos="880"/>
+              <w:tab w:val="right" w:leader="dot" w:pos="9350"/>
+            </w:tabs>
+            <w:rPr>
+              <w:rFonts w:asciiTheme="minorHAnsi" w:eastAsiaTheme="minorEastAsia" w:hAnsiTheme="minorHAnsi"/>
+              <w:noProof/>
+              <w:sz w:val="22"/>
+            </w:rPr>
+          </w:pPr>
+          <w:hyperlink w:anchor="_Toc135356077" w:history="1">
+            <w:r>
+              <w:rPr>
+                <w:rStyle w:val="Hyperlink"/>
+                <w:noProof/>
+              </w:rPr>
+              <w:t>2.3</w:t>
+            </w:r>
+            <w:r>
+              <w:rPr>
+                <w:rFonts w:asciiTheme="minorHAnsi" w:eastAsiaTheme="minorEastAsia" w:hAnsiTheme="minorHAnsi"/>
+                <w:noProof/>
+                <w:sz w:val="22"/>
+              </w:rPr>
+              <w:tab/>
+            </w:r>
+            <w:r>
+              <w:rPr>
+                <w:rStyle w:val="Hyperlink"/>
+                <w:noProof/>
+              </w:rPr>
+              <w:t>Output Screenshots</w:t>
+            </w:r>
+            <w:r>
+              <w:rPr>
+                <w:noProof/>
+                <w:webHidden/>
+              </w:rPr>
+              <w:tab/>
+            </w:r>
+            <w:r>
+              <w:rPr>
+                <w:noProof/>
+                <w:webHidden/>
+              </w:rPr>
+              <w:fldChar w:fldCharType="begin"/>
+            </w:r>
+            <w:r>
+              <w:rPr>
+                <w:noProof/>
+                <w:webHidden/>
+              </w:rPr>
+              <w:instrText xml:space="preserve"> PAGEREF _Toc135356077 \h </w:instrText>
+            </w:r>
+            <w:r>
+              <w:rPr>
+                <w:noProof/>
+                <w:webHidden/>
+              </w:rPr>
+            </w:r>
+            <w:r>
+              <w:rPr>
+                <w:noProof/>
+                <w:webHidden/>
+              </w:rPr>
+              <w:fldChar w:fldCharType="separate"/>
+            </w:r>
+            <w:r>
+              <w:rPr>
+                <w:noProof/>
+                <w:webHidden/>
+              </w:rPr>
+              <w:t>10</w:t>
             </w:r>
             <w:r>
               <w:rPr>
@@ -865,7 +1091,7 @@
       <w:pPr>
         <w:pStyle w:val="Heading1"/>
       </w:pPr>
-      <w:bookmarkStart w:id="0" w:name="_Toc135241402"/>
+      <w:bookmarkStart w:id="0" w:name="_Toc135356070"/>
       <w:r>
         <w:t xml:space="preserve">1. </w:t>
       </w:r>
@@ -887,7 +1113,7 @@
       <w:pPr>
         <w:pStyle w:val="Heading2"/>
       </w:pPr>
-      <w:bookmarkStart w:id="1" w:name="_Toc135241403"/>
+      <w:bookmarkStart w:id="1" w:name="_Toc135356071"/>
       <w:r>
         <w:t xml:space="preserve">1.1 </w:t>
       </w:r>
@@ -962,7 +1188,7 @@
       <w:pPr>
         <w:pStyle w:val="Heading2"/>
       </w:pPr>
-      <w:bookmarkStart w:id="2" w:name="_Toc135241404"/>
+      <w:bookmarkStart w:id="2" w:name="_Toc135356072"/>
       <w:r>
         <w:t xml:space="preserve">1.2 </w:t>
       </w:r>
@@ -1214,7 +1440,11 @@
       </w:r>
       <w:proofErr w:type="spellEnd"/>
       <w:r>
-        <w:t xml:space="preserve"> of CV_8UC1.</w:t>
+        <w:t xml:space="preserve"> of </w:t>
+      </w:r>
+      <w:r>
+        <w:lastRenderedPageBreak/>
+        <w:t>CV_8UC1.</w:t>
       </w:r>
       <w:r>
         <w:br/>
@@ -1230,7 +1460,6 @@
         <w:spacing w:line="360" w:lineRule="auto"/>
       </w:pPr>
       <w:r>
-        <w:lastRenderedPageBreak/>
         <w:t>Apply</w:t>
       </w:r>
       <w:r>
@@ -1426,11 +1655,8 @@
         <w:t xml:space="preserve">copy to the </w:t>
       </w:r>
       <w:r>
-        <w:t xml:space="preserve">original image, the contours found in the previous step, the index of the contour to draw </w:t>
-      </w:r>
-      <w:r>
         <w:lastRenderedPageBreak/>
-        <w:t>(or -1 to draw all contours), and the color and thickness of the contour</w:t>
+        <w:t>original image, the contours found in the previous step, the index of the contour to draw (or -1 to draw all contours), and the color and thickness of the contour</w:t>
       </w:r>
       <w:r>
         <w:t>.</w:t>
@@ -1600,7 +1826,7 @@
       <w:pPr>
         <w:pStyle w:val="Heading2"/>
       </w:pPr>
-      <w:bookmarkStart w:id="3" w:name="_Toc135241405"/>
+      <w:bookmarkStart w:id="3" w:name="_Toc135356073"/>
       <w:r>
         <w:t xml:space="preserve">1.3 </w:t>
       </w:r>
@@ -2371,7 +2597,7 @@
       <w:pPr>
         <w:pStyle w:val="Heading1"/>
       </w:pPr>
-      <w:bookmarkStart w:id="4" w:name="_Toc135241406"/>
+      <w:bookmarkStart w:id="4" w:name="_Toc135356074"/>
       <w:r>
         <w:lastRenderedPageBreak/>
         <w:t>2. PHASE 2</w:t>
@@ -2382,9 +2608,11 @@
       <w:pPr>
         <w:pStyle w:val="Heading2"/>
       </w:pPr>
+      <w:bookmarkStart w:id="5" w:name="_Toc135356075"/>
       <w:r>
         <w:t>2.1 pipeline</w:t>
       </w:r>
+      <w:bookmarkEnd w:id="5"/>
     </w:p>
     <w:p>
       <w:r>
@@ -2395,9 +2623,11 @@
       <w:pPr>
         <w:pStyle w:val="Heading2"/>
       </w:pPr>
+      <w:bookmarkStart w:id="6" w:name="_Toc135356076"/>
       <w:r>
         <w:t>2.2 pipeline steps</w:t>
       </w:r>
+      <w:bookmarkEnd w:id="6"/>
     </w:p>
     <w:p>
       <w:pPr>
@@ -3136,9 +3366,11 @@
           <w:numId w:val="15"/>
         </w:numPr>
       </w:pPr>
+      <w:bookmarkStart w:id="7" w:name="_Toc135356077"/>
       <w:r>
         <w:t>Output Screenshots</w:t>
       </w:r>
+      <w:bookmarkEnd w:id="7"/>
     </w:p>
     <w:p/>
     <w:p/>
@@ -3379,8 +3611,8 @@
     <w:r>
       <w:tab/>
     </w:r>
-    <w:bookmarkStart w:id="5" w:name="_Hlk132300681"/>
-    <w:bookmarkStart w:id="6" w:name="_Hlk132300682"/>
+    <w:bookmarkStart w:id="8" w:name="_Hlk132300681"/>
+    <w:bookmarkStart w:id="9" w:name="_Hlk132300682"/>
     <w:r>
       <w:rPr>
         <w:noProof/>
@@ -4050,8 +4282,8 @@
       <w:pStyle w:val="Header"/>
     </w:pPr>
   </w:p>
-  <w:bookmarkEnd w:id="5"/>
-  <w:bookmarkEnd w:id="6"/>
+  <w:bookmarkEnd w:id="8"/>
+  <w:bookmarkEnd w:id="9"/>
   <w:p>
     <w:pPr>
       <w:pStyle w:val="Header"/>

</xml_diff>

<commit_message>
Finalized the notebook again, added the Project Report PDF
</commit_message>
<xml_diff>
--- a/Project_Report.docx
+++ b/Project_Report.docx
@@ -1210,33 +1210,23 @@
         <w:t>Read all images from the “train” dataset</w:t>
       </w:r>
       <w:r>
-        <w:t>, using the “</w:t>
-      </w:r>
-      <w:proofErr w:type="spellStart"/>
+        <w:t>, using the “imread” function</w:t>
+      </w:r>
+      <w:r>
+        <w:t xml:space="preserve">. </w:t>
+      </w:r>
+      <w:r>
+        <w:t>The</w:t>
+      </w:r>
+      <w:r>
+        <w:t xml:space="preserve"> </w:t>
+      </w:r>
+      <w:r>
+        <w:t>“</w:t>
+      </w:r>
       <w:r>
         <w:t>imread</w:t>
       </w:r>
-      <w:proofErr w:type="spellEnd"/>
-      <w:r>
-        <w:t>” function</w:t>
-      </w:r>
-      <w:r>
-        <w:t xml:space="preserve">. </w:t>
-      </w:r>
-      <w:r>
-        <w:t>The</w:t>
-      </w:r>
-      <w:r>
-        <w:t xml:space="preserve"> </w:t>
-      </w:r>
-      <w:r>
-        <w:t>“</w:t>
-      </w:r>
-      <w:proofErr w:type="spellStart"/>
-      <w:r>
-        <w:t>imread</w:t>
-      </w:r>
-      <w:proofErr w:type="spellEnd"/>
       <w:r>
         <w:t>”</w:t>
       </w:r>
@@ -1263,23 +1253,7 @@
         <w:t>Convert</w:t>
       </w:r>
       <w:r>
-        <w:t xml:space="preserve"> each color image to its corresponding grayscale format. Grayscale images only have one channel, as opposed to RGB images which have three channels for red, green, and blue. This makes </w:t>
-      </w:r>
-      <w:proofErr w:type="gramStart"/>
-      <w:r>
-        <w:t>them</w:t>
-      </w:r>
-      <w:proofErr w:type="gramEnd"/>
-      <w:r>
-        <w:t xml:space="preserve"> easier to process and analyze for certain computer vision tasks. The "</w:t>
-      </w:r>
-      <w:proofErr w:type="spellStart"/>
-      <w:r>
-        <w:t>cvtColor</w:t>
-      </w:r>
-      <w:proofErr w:type="spellEnd"/>
-      <w:r>
-        <w:t>" function is used here, which converts an image from one color space to another. In this case, we would use it to convert each color image to grayscale.</w:t>
+        <w:t xml:space="preserve"> each color image to its corresponding grayscale format. Grayscale images only have one channel, as opposed to RGB images which have three channels for red, green, and blue. This makes them easier to process and analyze for certain computer vision tasks. The "cvtColor" function is used here, which converts an image from one color space to another. In this case, we would use it to convert each color image to grayscale.</w:t>
       </w:r>
       <w:r>
         <w:br/>
@@ -1345,11 +1319,9 @@
       <w:r>
         <w:t xml:space="preserve">the </w:t>
       </w:r>
-      <w:proofErr w:type="spellStart"/>
       <w:r>
         <w:t>medianBlur</w:t>
       </w:r>
-      <w:proofErr w:type="spellEnd"/>
       <w:r>
         <w:t xml:space="preserve"> function</w:t>
       </w:r>
@@ -1405,11 +1377,9 @@
       <w:r>
         <w:t xml:space="preserve"> the </w:t>
       </w:r>
-      <w:proofErr w:type="spellStart"/>
       <w:r>
         <w:t>absdiff</w:t>
       </w:r>
-      <w:proofErr w:type="spellEnd"/>
       <w:r>
         <w:t xml:space="preserve"> function</w:t>
       </w:r>
@@ -1432,15 +1402,7 @@
         <w:t xml:space="preserve"> function </w:t>
       </w:r>
       <w:r>
-        <w:t xml:space="preserve">with the NORM_MINMAX normalization type and a </w:t>
-      </w:r>
-      <w:proofErr w:type="spellStart"/>
-      <w:r>
-        <w:t>dtype</w:t>
-      </w:r>
-      <w:proofErr w:type="spellEnd"/>
-      <w:r>
-        <w:t xml:space="preserve"> of </w:t>
+        <w:t xml:space="preserve">with the NORM_MINMAX normalization type and a dtype of </w:t>
       </w:r>
       <w:r>
         <w:lastRenderedPageBreak/>
@@ -1463,15 +1425,7 @@
         <w:t>Apply</w:t>
       </w:r>
       <w:r>
-        <w:t xml:space="preserve"> histogram equalization to enhance the contrast or sharpness of the grayscale image. Histogram equalization is a method used to stretch the brightness levels of an image so that the entire range of brightness is utilized. This can improve the contrast of the image, making it easier to identify features. The “</w:t>
-      </w:r>
-      <w:proofErr w:type="spellStart"/>
-      <w:r>
-        <w:t>equalizeHist</w:t>
-      </w:r>
-      <w:proofErr w:type="spellEnd"/>
-      <w:r>
-        <w:t xml:space="preserve">” function in OpenCV is used to perform histogram equalization on </w:t>
+        <w:t xml:space="preserve"> histogram equalization to enhance the contrast or sharpness of the grayscale image. Histogram equalization is a method used to stretch the brightness levels of an image so that the entire range of brightness is utilized. This can improve the contrast of the image, making it easier to identify features. The “equalizeHist” function in OpenCV is used to perform histogram equalization on </w:t>
       </w:r>
       <w:r>
         <w:t>the</w:t>
@@ -1504,13 +1458,8 @@
       <w:r>
         <w:t xml:space="preserve"> is a type of noise reduction technique that works by replacing each pixel value in an image with the median value of its neighboring pixels. This helps to remove random noise from the image while preserving edges and other important features. In this code, OpenCV's </w:t>
       </w:r>
-      <w:proofErr w:type="spellStart"/>
-      <w:r>
-        <w:t>fastNlMeansDenoising</w:t>
-      </w:r>
-      <w:proofErr w:type="spellEnd"/>
-      <w:r>
-        <w:t xml:space="preserve"> function is used</w:t>
+      <w:r>
+        <w:t>fastNlMeansDenoising function is used</w:t>
       </w:r>
       <w:r>
         <w:t xml:space="preserve"> here</w:t>
@@ -1592,11 +1541,9 @@
       <w:r>
         <w:t>“</w:t>
       </w:r>
-      <w:proofErr w:type="spellStart"/>
       <w:r>
         <w:t>findContours</w:t>
       </w:r>
-      <w:proofErr w:type="spellEnd"/>
       <w:r>
         <w:t>”</w:t>
       </w:r>
@@ -1640,11 +1587,9 @@
       <w:r>
         <w:t>“</w:t>
       </w:r>
-      <w:proofErr w:type="spellStart"/>
       <w:r>
         <w:t>drawContours</w:t>
       </w:r>
-      <w:proofErr w:type="spellEnd"/>
       <w:r>
         <w:t>”</w:t>
       </w:r>
@@ -1760,15 +1705,7 @@
         <w:t>”</w:t>
       </w:r>
       <w:r>
-        <w:t xml:space="preserve"> (</w:t>
-      </w:r>
-      <w:proofErr w:type="spellStart"/>
-      <w:r>
-        <w:t>IoU</w:t>
-      </w:r>
-      <w:proofErr w:type="spellEnd"/>
-      <w:r>
-        <w:t>) is a method used to evaluate the performance of</w:t>
+        <w:t xml:space="preserve"> (IoU) is a method used to evaluate the performance of</w:t>
       </w:r>
       <w:r>
         <w:t xml:space="preserve"> the</w:t>
@@ -1777,26 +1714,10 @@
         <w:t xml:space="preserve"> object detection algorithms.</w:t>
       </w:r>
       <w:r>
-        <w:t xml:space="preserve"> The second method used is to calculate the accuracy </w:t>
-      </w:r>
-      <w:proofErr w:type="gramStart"/>
-      <w:r>
-        <w:t>uses</w:t>
-      </w:r>
-      <w:proofErr w:type="gramEnd"/>
-      <w:r>
-        <w:t xml:space="preserve"> </w:t>
-      </w:r>
-      <w:r>
-        <w:t xml:space="preserve">the </w:t>
-      </w:r>
-      <w:proofErr w:type="spellStart"/>
-      <w:r>
-        <w:t>IoU</w:t>
-      </w:r>
-      <w:proofErr w:type="spellEnd"/>
-      <w:r>
-        <w:t xml:space="preserve"> but with a small modification</w:t>
+        <w:t xml:space="preserve"> The second method used is to calculate the accuracy uses </w:t>
+      </w:r>
+      <w:r>
+        <w:t>the IoU but with a small modification</w:t>
       </w:r>
       <w:r>
         <w:t xml:space="preserve"> </w:t>
@@ -2730,15 +2651,7 @@
         <w:spacing w:line="360" w:lineRule="auto"/>
       </w:pPr>
       <w:r>
-        <w:t>The `</w:t>
-      </w:r>
-      <w:proofErr w:type="spellStart"/>
-      <w:r>
-        <w:t>extract_features</w:t>
-      </w:r>
-      <w:proofErr w:type="spellEnd"/>
-      <w:r>
-        <w:t>` static method is defined in the `Recognize` class.</w:t>
+        <w:t>The `extract_features` static method is defined in the `Recognize` class.</w:t>
       </w:r>
     </w:p>
     <w:p>
@@ -2751,15 +2664,7 @@
         <w:spacing w:line="360" w:lineRule="auto"/>
       </w:pPr>
       <w:r>
-        <w:t xml:space="preserve">The SIFT (Scale-Invariant Feature Transform) algorithm is used to extract features from </w:t>
-      </w:r>
-      <w:proofErr w:type="gramStart"/>
-      <w:r>
-        <w:t>the images</w:t>
-      </w:r>
-      <w:proofErr w:type="gramEnd"/>
-      <w:r>
-        <w:t>.</w:t>
+        <w:t>The SIFT (Scale-Invariant Feature Transform) algorithm is used to extract features from the images.</w:t>
       </w:r>
     </w:p>
     <w:p>
@@ -2785,15 +2690,7 @@
         <w:spacing w:line="360" w:lineRule="auto"/>
       </w:pPr>
       <w:r>
-        <w:t xml:space="preserve">The SIFT algorithm detects </w:t>
-      </w:r>
-      <w:proofErr w:type="spellStart"/>
-      <w:r>
-        <w:t>keypoints</w:t>
-      </w:r>
-      <w:proofErr w:type="spellEnd"/>
-      <w:r>
-        <w:t xml:space="preserve"> and computes descriptors for the grayscale image.</w:t>
+        <w:t>The SIFT algorithm detects keypoints and computes descriptors for the grayscale image.</w:t>
       </w:r>
     </w:p>
     <w:p>
@@ -2806,15 +2703,7 @@
         <w:spacing w:line="360" w:lineRule="auto"/>
       </w:pPr>
       <w:r>
-        <w:t xml:space="preserve">The </w:t>
-      </w:r>
-      <w:proofErr w:type="spellStart"/>
-      <w:r>
-        <w:t>keypoints</w:t>
-      </w:r>
-      <w:proofErr w:type="spellEnd"/>
-      <w:r>
-        <w:t xml:space="preserve"> and descriptors are returned from the method.</w:t>
+        <w:t>The keypoints and descriptors are returned from the method.</w:t>
       </w:r>
     </w:p>
     <w:p>
@@ -2858,15 +2747,7 @@
         <w:jc w:val="both"/>
       </w:pPr>
       <w:r>
-        <w:t>The `</w:t>
-      </w:r>
-      <w:proofErr w:type="spellStart"/>
-      <w:r>
-        <w:t>match_features</w:t>
-      </w:r>
-      <w:proofErr w:type="spellEnd"/>
-      <w:r>
-        <w:t>` static method is defined in the `Recognize` class.</w:t>
+        <w:t>The `match_features` static method is defined in the `Recognize` class.</w:t>
       </w:r>
     </w:p>
     <w:p>
@@ -2880,15 +2761,7 @@
         <w:jc w:val="both"/>
       </w:pPr>
       <w:r>
-        <w:t xml:space="preserve">The </w:t>
-      </w:r>
-      <w:proofErr w:type="spellStart"/>
-      <w:r>
-        <w:t>BFMatcher</w:t>
-      </w:r>
-      <w:proofErr w:type="spellEnd"/>
-      <w:r>
-        <w:t xml:space="preserve"> algorithm is used to match features between two</w:t>
+        <w:t>The BFMatcher algorithm is used to match features between two</w:t>
       </w:r>
       <w:r>
         <w:t xml:space="preserve"> </w:t>
@@ -2907,21 +2780,8 @@
         <w:spacing w:line="360" w:lineRule="auto"/>
         <w:jc w:val="both"/>
       </w:pPr>
-      <w:proofErr w:type="spellStart"/>
-      <w:r>
-        <w:t>Keypoints</w:t>
-      </w:r>
-      <w:proofErr w:type="spellEnd"/>
-      <w:r>
-        <w:t xml:space="preserve"> and descriptors are extracted from two input images using the `</w:t>
-      </w:r>
-      <w:proofErr w:type="spellStart"/>
-      <w:r>
-        <w:t>extract_features</w:t>
-      </w:r>
-      <w:proofErr w:type="spellEnd"/>
-      <w:r>
-        <w:t>` method.</w:t>
+      <w:r>
+        <w:t>Keypoints and descriptors are extracted from two input images using the `extract_features` method.</w:t>
       </w:r>
     </w:p>
     <w:p>
@@ -2935,23 +2795,7 @@
         <w:jc w:val="both"/>
       </w:pPr>
       <w:r>
-        <w:t>The `</w:t>
-      </w:r>
-      <w:proofErr w:type="spellStart"/>
-      <w:r>
-        <w:t>knnMatch</w:t>
-      </w:r>
-      <w:proofErr w:type="spellEnd"/>
-      <w:r>
-        <w:t xml:space="preserve">` function of the </w:t>
-      </w:r>
-      <w:proofErr w:type="spellStart"/>
-      <w:r>
-        <w:t>BFMatcher</w:t>
-      </w:r>
-      <w:proofErr w:type="spellEnd"/>
-      <w:r>
-        <w:t xml:space="preserve"> is used to find k-best matches for each descriptor.</w:t>
+        <w:t>The `knnMatch` function of the BFMatcher is used to find k-best matches for each descriptor.</w:t>
       </w:r>
     </w:p>
     <w:p>
@@ -2978,13 +2822,8 @@
         <w:spacing w:line="360" w:lineRule="auto"/>
         <w:jc w:val="both"/>
       </w:pPr>
-      <w:proofErr w:type="gramStart"/>
-      <w:r>
-        <w:t>Similarity</w:t>
-      </w:r>
-      <w:proofErr w:type="gramEnd"/>
-      <w:r>
-        <w:t xml:space="preserve"> scores are calculated based on the filtered matches.</w:t>
+      <w:r>
+        <w:t>Similarity scores are calculated based on the filtered matches.</w:t>
       </w:r>
     </w:p>
     <w:p>
@@ -3028,23 +2867,7 @@
           <w:b/>
           <w:bCs/>
         </w:rPr>
-        <w:t>In the `Recognize` class, the `</w:t>
-      </w:r>
-      <w:proofErr w:type="spellStart"/>
-      <w:r>
-        <w:rPr>
-          <w:b/>
-          <w:bCs/>
-        </w:rPr>
-        <w:t>test_images</w:t>
-      </w:r>
-      <w:proofErr w:type="spellEnd"/>
-      <w:r>
-        <w:rPr>
-          <w:b/>
-          <w:bCs/>
-        </w:rPr>
-        <w:t>` method is defined. This method performs the following steps:</w:t>
+        <w:t>In the `Recognize` class, the `test_images` method is defined. This method performs the following steps:</w:t>
       </w:r>
     </w:p>
     <w:p>
@@ -3242,15 +3065,7 @@
         <w:spacing w:line="360" w:lineRule="auto"/>
       </w:pPr>
       <w:r>
-        <w:t>Calculate the similarity between the template and ROI using the `</w:t>
-      </w:r>
-      <w:proofErr w:type="spellStart"/>
-      <w:r>
-        <w:t>match_features</w:t>
-      </w:r>
-      <w:proofErr w:type="spellEnd"/>
-      <w:r>
-        <w:t>` method.</w:t>
+        <w:t>Calculate the similarity between the template and ROI using the `match_features` method.</w:t>
       </w:r>
     </w:p>
     <w:p>
@@ -3373,7 +3188,236 @@
       <w:bookmarkEnd w:id="7"/>
     </w:p>
     <w:p/>
+    <w:p>
+      <w:pPr>
+        <w:rPr>
+          <w:b/>
+          <w:bCs/>
+          <w:sz w:val="28"/>
+          <w:szCs w:val="28"/>
+          <w:u w:val="single"/>
+        </w:rPr>
+      </w:pPr>
+      <w:r>
+        <w:rPr>
+          <w:b/>
+          <w:bCs/>
+          <w:sz w:val="28"/>
+          <w:szCs w:val="28"/>
+          <w:u w:val="single"/>
+        </w:rPr>
+        <w:t>Feature Matching:</w:t>
+      </w:r>
+    </w:p>
+    <w:p>
+      <w:r>
+        <w:rPr>
+          <w:noProof/>
+        </w:rPr>
+        <w:drawing>
+          <wp:anchor distT="0" distB="0" distL="114300" distR="114300" simplePos="0" relativeHeight="251657216" behindDoc="1" locked="0" layoutInCell="1" allowOverlap="1" wp14:anchorId="7455FF36" wp14:editId="22C46831">
+            <wp:simplePos x="0" y="0"/>
+            <wp:positionH relativeFrom="column">
+              <wp:posOffset>2194560</wp:posOffset>
+            </wp:positionH>
+            <wp:positionV relativeFrom="paragraph">
+              <wp:posOffset>4445</wp:posOffset>
+            </wp:positionV>
+            <wp:extent cx="967740" cy="3177540"/>
+            <wp:effectExtent l="0" t="0" r="3810" b="3810"/>
+            <wp:wrapTight wrapText="bothSides">
+              <wp:wrapPolygon edited="0">
+                <wp:start x="0" y="0"/>
+                <wp:lineTo x="0" y="21496"/>
+                <wp:lineTo x="21260" y="21496"/>
+                <wp:lineTo x="21260" y="0"/>
+                <wp:lineTo x="0" y="0"/>
+              </wp:wrapPolygon>
+            </wp:wrapTight>
+            <wp:docPr id="2121341707" name="Picture 1" descr="A picture containing screenshot, graphic design, colorfulness, graphics&#10;&#10;Description automatically generated"/>
+            <wp:cNvGraphicFramePr>
+              <a:graphicFrameLocks xmlns:a="http://schemas.openxmlformats.org/drawingml/2006/main" noChangeAspect="1"/>
+            </wp:cNvGraphicFramePr>
+            <a:graphic xmlns:a="http://schemas.openxmlformats.org/drawingml/2006/main">
+              <a:graphicData uri="http://schemas.openxmlformats.org/drawingml/2006/picture">
+                <pic:pic xmlns:pic="http://schemas.openxmlformats.org/drawingml/2006/picture">
+                  <pic:nvPicPr>
+                    <pic:cNvPr id="2121341707" name="Picture 1" descr="A picture containing screenshot, graphic design, colorfulness, graphics&#10;&#10;Description automatically generated"/>
+                    <pic:cNvPicPr/>
+                  </pic:nvPicPr>
+                  <pic:blipFill>
+                    <a:blip r:embed="rId18">
+                      <a:extLst>
+                        <a:ext uri="{28A0092B-C50C-407E-A947-70E740481C1C}">
+                          <a14:useLocalDpi xmlns:a14="http://schemas.microsoft.com/office/drawing/2010/main" val="0"/>
+                        </a:ext>
+                      </a:extLst>
+                    </a:blip>
+                    <a:stretch>
+                      <a:fillRect/>
+                    </a:stretch>
+                  </pic:blipFill>
+                  <pic:spPr>
+                    <a:xfrm>
+                      <a:off x="0" y="0"/>
+                      <a:ext cx="967740" cy="3177540"/>
+                    </a:xfrm>
+                    <a:prstGeom prst="rect">
+                      <a:avLst/>
+                    </a:prstGeom>
+                  </pic:spPr>
+                </pic:pic>
+              </a:graphicData>
+            </a:graphic>
+          </wp:anchor>
+        </w:drawing>
+      </w:r>
+      <w:r>
+        <w:rPr>
+          <w:noProof/>
+        </w:rPr>
+        <w:drawing>
+          <wp:inline distT="0" distB="0" distL="0" distR="0" wp14:anchorId="64A6760D" wp14:editId="1F7413F6">
+            <wp:extent cx="1996613" cy="3185436"/>
+            <wp:effectExtent l="0" t="0" r="3810" b="0"/>
+            <wp:docPr id="1547812333" name="Picture 1"/>
+            <wp:cNvGraphicFramePr>
+              <a:graphicFrameLocks xmlns:a="http://schemas.openxmlformats.org/drawingml/2006/main" noChangeAspect="1"/>
+            </wp:cNvGraphicFramePr>
+            <a:graphic xmlns:a="http://schemas.openxmlformats.org/drawingml/2006/main">
+              <a:graphicData uri="http://schemas.openxmlformats.org/drawingml/2006/picture">
+                <pic:pic xmlns:pic="http://schemas.openxmlformats.org/drawingml/2006/picture">
+                  <pic:nvPicPr>
+                    <pic:cNvPr id="1547812333" name=""/>
+                    <pic:cNvPicPr/>
+                  </pic:nvPicPr>
+                  <pic:blipFill>
+                    <a:blip r:embed="rId19"/>
+                    <a:stretch>
+                      <a:fillRect/>
+                    </a:stretch>
+                  </pic:blipFill>
+                  <pic:spPr>
+                    <a:xfrm>
+                      <a:off x="0" y="0"/>
+                      <a:ext cx="1996613" cy="3185436"/>
+                    </a:xfrm>
+                    <a:prstGeom prst="rect">
+                      <a:avLst/>
+                    </a:prstGeom>
+                  </pic:spPr>
+                </pic:pic>
+              </a:graphicData>
+            </a:graphic>
+          </wp:inline>
+        </w:drawing>
+      </w:r>
+      <w:r>
+        <w:rPr>
+          <w:noProof/>
+        </w:rPr>
+        <w:drawing>
+          <wp:inline distT="0" distB="0" distL="0" distR="0" wp14:anchorId="780E5A89" wp14:editId="4764B6A6">
+            <wp:extent cx="975445" cy="3208298"/>
+            <wp:effectExtent l="0" t="0" r="0" b="0"/>
+            <wp:docPr id="1645126134" name="Picture 1" descr="A picture containing colorfulness, screenshot, graphics, graphic design&#10;&#10;Description automatically generated"/>
+            <wp:cNvGraphicFramePr>
+              <a:graphicFrameLocks xmlns:a="http://schemas.openxmlformats.org/drawingml/2006/main" noChangeAspect="1"/>
+            </wp:cNvGraphicFramePr>
+            <a:graphic xmlns:a="http://schemas.openxmlformats.org/drawingml/2006/main">
+              <a:graphicData uri="http://schemas.openxmlformats.org/drawingml/2006/picture">
+                <pic:pic xmlns:pic="http://schemas.openxmlformats.org/drawingml/2006/picture">
+                  <pic:nvPicPr>
+                    <pic:cNvPr id="1645126134" name="Picture 1" descr="A picture containing colorfulness, screenshot, graphics, graphic design&#10;&#10;Description automatically generated"/>
+                    <pic:cNvPicPr/>
+                  </pic:nvPicPr>
+                  <pic:blipFill>
+                    <a:blip r:embed="rId20"/>
+                    <a:stretch>
+                      <a:fillRect/>
+                    </a:stretch>
+                  </pic:blipFill>
+                  <pic:spPr>
+                    <a:xfrm>
+                      <a:off x="0" y="0"/>
+                      <a:ext cx="975445" cy="3208298"/>
+                    </a:xfrm>
+                    <a:prstGeom prst="rect">
+                      <a:avLst/>
+                    </a:prstGeom>
+                  </pic:spPr>
+                </pic:pic>
+              </a:graphicData>
+            </a:graphic>
+          </wp:inline>
+        </w:drawing>
+      </w:r>
+      <w:r>
+        <w:rPr>
+          <w:noProof/>
+        </w:rPr>
+        <w:drawing>
+          <wp:inline distT="0" distB="0" distL="0" distR="0" wp14:anchorId="1FBF8EFD" wp14:editId="12DD4359">
+            <wp:extent cx="967824" cy="2110923"/>
+            <wp:effectExtent l="0" t="0" r="3810" b="3810"/>
+            <wp:docPr id="1560686663" name="Picture 1" descr="A picture containing screenshot, graphic design, graphics, colorfulness&#10;&#10;Description automatically generated"/>
+            <wp:cNvGraphicFramePr>
+              <a:graphicFrameLocks xmlns:a="http://schemas.openxmlformats.org/drawingml/2006/main" noChangeAspect="1"/>
+            </wp:cNvGraphicFramePr>
+            <a:graphic xmlns:a="http://schemas.openxmlformats.org/drawingml/2006/main">
+              <a:graphicData uri="http://schemas.openxmlformats.org/drawingml/2006/picture">
+                <pic:pic xmlns:pic="http://schemas.openxmlformats.org/drawingml/2006/picture">
+                  <pic:nvPicPr>
+                    <pic:cNvPr id="1560686663" name="Picture 1" descr="A picture containing screenshot, graphic design, graphics, colorfulness&#10;&#10;Description automatically generated"/>
+                    <pic:cNvPicPr/>
+                  </pic:nvPicPr>
+                  <pic:blipFill>
+                    <a:blip r:embed="rId21"/>
+                    <a:stretch>
+                      <a:fillRect/>
+                    </a:stretch>
+                  </pic:blipFill>
+                  <pic:spPr>
+                    <a:xfrm>
+                      <a:off x="0" y="0"/>
+                      <a:ext cx="967824" cy="2110923"/>
+                    </a:xfrm>
+                    <a:prstGeom prst="rect">
+                      <a:avLst/>
+                    </a:prstGeom>
+                  </pic:spPr>
+                </pic:pic>
+              </a:graphicData>
+            </a:graphic>
+          </wp:inline>
+        </w:drawing>
+      </w:r>
+    </w:p>
     <w:p/>
+    <w:p/>
+    <w:p/>
+    <w:p>
+      <w:pPr>
+        <w:rPr>
+          <w:b/>
+          <w:bCs/>
+          <w:sz w:val="28"/>
+          <w:szCs w:val="28"/>
+          <w:u w:val="single"/>
+        </w:rPr>
+      </w:pPr>
+      <w:r>
+        <w:rPr>
+          <w:b/>
+          <w:bCs/>
+          <w:sz w:val="28"/>
+          <w:szCs w:val="28"/>
+          <w:u w:val="single"/>
+        </w:rPr>
+        <w:lastRenderedPageBreak/>
+        <w:t>Digits Recognition:</w:t>
+      </w:r>
+    </w:p>
     <w:p>
       <w:pPr>
         <w:rPr>
@@ -3382,78 +3426,454 @@
           <w:szCs w:val="32"/>
         </w:rPr>
       </w:pPr>
-    </w:p>
-    <w:p>
-      <w:pPr>
-        <w:rPr>
-          <w:rFonts w:cstheme="majorBidi"/>
+      <w:r>
+        <w:rPr>
+          <w:rFonts w:cstheme="majorBidi"/>
+          <w:noProof/>
           <w:sz w:val="32"/>
           <w:szCs w:val="32"/>
         </w:rPr>
-      </w:pPr>
-    </w:p>
-    <w:p>
-      <w:pPr>
-        <w:rPr>
-          <w:rFonts w:cstheme="majorBidi"/>
+        <w:drawing>
+          <wp:inline distT="0" distB="0" distL="0" distR="0" wp14:anchorId="0A681E10" wp14:editId="415DEAD9">
+            <wp:extent cx="944880" cy="518160"/>
+            <wp:effectExtent l="0" t="0" r="7620" b="0"/>
+            <wp:docPr id="880771683" name="Picture 9"/>
+            <wp:cNvGraphicFramePr>
+              <a:graphicFrameLocks xmlns:a="http://schemas.openxmlformats.org/drawingml/2006/main" noChangeAspect="1"/>
+            </wp:cNvGraphicFramePr>
+            <a:graphic xmlns:a="http://schemas.openxmlformats.org/drawingml/2006/main">
+              <a:graphicData uri="http://schemas.openxmlformats.org/drawingml/2006/picture">
+                <pic:pic xmlns:pic="http://schemas.openxmlformats.org/drawingml/2006/picture">
+                  <pic:nvPicPr>
+                    <pic:cNvPr id="0" name="Picture 9"/>
+                    <pic:cNvPicPr>
+                      <a:picLocks noChangeAspect="1" noChangeArrowheads="1"/>
+                    </pic:cNvPicPr>
+                  </pic:nvPicPr>
+                  <pic:blipFill>
+                    <a:blip r:embed="rId22">
+                      <a:extLst>
+                        <a:ext uri="{28A0092B-C50C-407E-A947-70E740481C1C}">
+                          <a14:useLocalDpi xmlns:a14="http://schemas.microsoft.com/office/drawing/2010/main" val="0"/>
+                        </a:ext>
+                      </a:extLst>
+                    </a:blip>
+                    <a:srcRect/>
+                    <a:stretch>
+                      <a:fillRect/>
+                    </a:stretch>
+                  </pic:blipFill>
+                  <pic:spPr bwMode="auto">
+                    <a:xfrm>
+                      <a:off x="0" y="0"/>
+                      <a:ext cx="944880" cy="518160"/>
+                    </a:xfrm>
+                    <a:prstGeom prst="rect">
+                      <a:avLst/>
+                    </a:prstGeom>
+                    <a:noFill/>
+                    <a:ln>
+                      <a:noFill/>
+                    </a:ln>
+                  </pic:spPr>
+                </pic:pic>
+              </a:graphicData>
+            </a:graphic>
+          </wp:inline>
+        </w:drawing>
+      </w:r>
+      <w:r>
+        <w:rPr>
+          <w:rFonts w:cstheme="majorBidi"/>
+          <w:noProof/>
           <w:sz w:val="32"/>
           <w:szCs w:val="32"/>
         </w:rPr>
-      </w:pPr>
-    </w:p>
-    <w:p>
-      <w:pPr>
-        <w:rPr>
-          <w:rFonts w:cstheme="majorBidi"/>
+        <w:drawing>
+          <wp:inline distT="0" distB="0" distL="0" distR="0" wp14:anchorId="706B003A" wp14:editId="2EDCE766">
+            <wp:extent cx="2324100" cy="1135380"/>
+            <wp:effectExtent l="0" t="0" r="0" b="7620"/>
+            <wp:docPr id="753041675" name="Picture 10"/>
+            <wp:cNvGraphicFramePr>
+              <a:graphicFrameLocks xmlns:a="http://schemas.openxmlformats.org/drawingml/2006/main" noChangeAspect="1"/>
+            </wp:cNvGraphicFramePr>
+            <a:graphic xmlns:a="http://schemas.openxmlformats.org/drawingml/2006/main">
+              <a:graphicData uri="http://schemas.openxmlformats.org/drawingml/2006/picture">
+                <pic:pic xmlns:pic="http://schemas.openxmlformats.org/drawingml/2006/picture">
+                  <pic:nvPicPr>
+                    <pic:cNvPr id="0" name="Picture 10"/>
+                    <pic:cNvPicPr>
+                      <a:picLocks noChangeAspect="1" noChangeArrowheads="1"/>
+                    </pic:cNvPicPr>
+                  </pic:nvPicPr>
+                  <pic:blipFill>
+                    <a:blip r:embed="rId23">
+                      <a:extLst>
+                        <a:ext uri="{28A0092B-C50C-407E-A947-70E740481C1C}">
+                          <a14:useLocalDpi xmlns:a14="http://schemas.microsoft.com/office/drawing/2010/main" val="0"/>
+                        </a:ext>
+                      </a:extLst>
+                    </a:blip>
+                    <a:srcRect/>
+                    <a:stretch>
+                      <a:fillRect/>
+                    </a:stretch>
+                  </pic:blipFill>
+                  <pic:spPr bwMode="auto">
+                    <a:xfrm>
+                      <a:off x="0" y="0"/>
+                      <a:ext cx="2324100" cy="1135380"/>
+                    </a:xfrm>
+                    <a:prstGeom prst="rect">
+                      <a:avLst/>
+                    </a:prstGeom>
+                    <a:noFill/>
+                    <a:ln>
+                      <a:noFill/>
+                    </a:ln>
+                  </pic:spPr>
+                </pic:pic>
+              </a:graphicData>
+            </a:graphic>
+          </wp:inline>
+        </w:drawing>
+      </w:r>
+      <w:r>
+        <w:rPr>
+          <w:rFonts w:cstheme="majorBidi"/>
+          <w:noProof/>
           <w:sz w:val="32"/>
           <w:szCs w:val="32"/>
         </w:rPr>
-      </w:pPr>
-    </w:p>
-    <w:p>
-      <w:pPr>
-        <w:rPr>
-          <w:rFonts w:cstheme="majorBidi"/>
+        <w:drawing>
+          <wp:inline distT="0" distB="0" distL="0" distR="0" wp14:anchorId="44BCF7AA" wp14:editId="27E87069">
+            <wp:extent cx="1600200" cy="708660"/>
+            <wp:effectExtent l="0" t="0" r="0" b="0"/>
+            <wp:docPr id="2086851973" name="Picture 11"/>
+            <wp:cNvGraphicFramePr>
+              <a:graphicFrameLocks xmlns:a="http://schemas.openxmlformats.org/drawingml/2006/main" noChangeAspect="1"/>
+            </wp:cNvGraphicFramePr>
+            <a:graphic xmlns:a="http://schemas.openxmlformats.org/drawingml/2006/main">
+              <a:graphicData uri="http://schemas.openxmlformats.org/drawingml/2006/picture">
+                <pic:pic xmlns:pic="http://schemas.openxmlformats.org/drawingml/2006/picture">
+                  <pic:nvPicPr>
+                    <pic:cNvPr id="0" name="Picture 11"/>
+                    <pic:cNvPicPr>
+                      <a:picLocks noChangeAspect="1" noChangeArrowheads="1"/>
+                    </pic:cNvPicPr>
+                  </pic:nvPicPr>
+                  <pic:blipFill>
+                    <a:blip r:embed="rId24">
+                      <a:extLst>
+                        <a:ext uri="{28A0092B-C50C-407E-A947-70E740481C1C}">
+                          <a14:useLocalDpi xmlns:a14="http://schemas.microsoft.com/office/drawing/2010/main" val="0"/>
+                        </a:ext>
+                      </a:extLst>
+                    </a:blip>
+                    <a:srcRect/>
+                    <a:stretch>
+                      <a:fillRect/>
+                    </a:stretch>
+                  </pic:blipFill>
+                  <pic:spPr bwMode="auto">
+                    <a:xfrm>
+                      <a:off x="0" y="0"/>
+                      <a:ext cx="1600200" cy="708660"/>
+                    </a:xfrm>
+                    <a:prstGeom prst="rect">
+                      <a:avLst/>
+                    </a:prstGeom>
+                    <a:noFill/>
+                    <a:ln>
+                      <a:noFill/>
+                    </a:ln>
+                  </pic:spPr>
+                </pic:pic>
+              </a:graphicData>
+            </a:graphic>
+          </wp:inline>
+        </w:drawing>
+      </w:r>
+      <w:r>
+        <w:rPr>
+          <w:rFonts w:cstheme="majorBidi"/>
+          <w:noProof/>
           <w:sz w:val="32"/>
           <w:szCs w:val="32"/>
         </w:rPr>
-      </w:pPr>
-    </w:p>
-    <w:p>
-      <w:pPr>
-        <w:rPr>
-          <w:rFonts w:cstheme="majorBidi"/>
+        <w:drawing>
+          <wp:inline distT="0" distB="0" distL="0" distR="0" wp14:anchorId="6E293493" wp14:editId="259CFFED">
+            <wp:extent cx="800100" cy="381000"/>
+            <wp:effectExtent l="0" t="0" r="0" b="0"/>
+            <wp:docPr id="293048570" name="Picture 12"/>
+            <wp:cNvGraphicFramePr>
+              <a:graphicFrameLocks xmlns:a="http://schemas.openxmlformats.org/drawingml/2006/main" noChangeAspect="1"/>
+            </wp:cNvGraphicFramePr>
+            <a:graphic xmlns:a="http://schemas.openxmlformats.org/drawingml/2006/main">
+              <a:graphicData uri="http://schemas.openxmlformats.org/drawingml/2006/picture">
+                <pic:pic xmlns:pic="http://schemas.openxmlformats.org/drawingml/2006/picture">
+                  <pic:nvPicPr>
+                    <pic:cNvPr id="0" name="Picture 12"/>
+                    <pic:cNvPicPr>
+                      <a:picLocks noChangeAspect="1" noChangeArrowheads="1"/>
+                    </pic:cNvPicPr>
+                  </pic:nvPicPr>
+                  <pic:blipFill>
+                    <a:blip r:embed="rId25">
+                      <a:extLst>
+                        <a:ext uri="{28A0092B-C50C-407E-A947-70E740481C1C}">
+                          <a14:useLocalDpi xmlns:a14="http://schemas.microsoft.com/office/drawing/2010/main" val="0"/>
+                        </a:ext>
+                      </a:extLst>
+                    </a:blip>
+                    <a:srcRect/>
+                    <a:stretch>
+                      <a:fillRect/>
+                    </a:stretch>
+                  </pic:blipFill>
+                  <pic:spPr bwMode="auto">
+                    <a:xfrm>
+                      <a:off x="0" y="0"/>
+                      <a:ext cx="800100" cy="381000"/>
+                    </a:xfrm>
+                    <a:prstGeom prst="rect">
+                      <a:avLst/>
+                    </a:prstGeom>
+                    <a:noFill/>
+                    <a:ln>
+                      <a:noFill/>
+                    </a:ln>
+                  </pic:spPr>
+                </pic:pic>
+              </a:graphicData>
+            </a:graphic>
+          </wp:inline>
+        </w:drawing>
+      </w:r>
+      <w:r>
+        <w:rPr>
+          <w:rFonts w:cstheme="majorBidi"/>
+          <w:noProof/>
           <w:sz w:val="32"/>
           <w:szCs w:val="32"/>
         </w:rPr>
-      </w:pPr>
-    </w:p>
-    <w:p>
-      <w:pPr>
-        <w:rPr>
-          <w:rFonts w:cstheme="majorBidi"/>
+        <w:drawing>
+          <wp:inline distT="0" distB="0" distL="0" distR="0" wp14:anchorId="15C2FA91" wp14:editId="1C07A83C">
+            <wp:extent cx="1950720" cy="922020"/>
+            <wp:effectExtent l="0" t="0" r="0" b="0"/>
+            <wp:docPr id="425967894" name="Picture 13"/>
+            <wp:cNvGraphicFramePr>
+              <a:graphicFrameLocks xmlns:a="http://schemas.openxmlformats.org/drawingml/2006/main" noChangeAspect="1"/>
+            </wp:cNvGraphicFramePr>
+            <a:graphic xmlns:a="http://schemas.openxmlformats.org/drawingml/2006/main">
+              <a:graphicData uri="http://schemas.openxmlformats.org/drawingml/2006/picture">
+                <pic:pic xmlns:pic="http://schemas.openxmlformats.org/drawingml/2006/picture">
+                  <pic:nvPicPr>
+                    <pic:cNvPr id="0" name="Picture 13"/>
+                    <pic:cNvPicPr>
+                      <a:picLocks noChangeAspect="1" noChangeArrowheads="1"/>
+                    </pic:cNvPicPr>
+                  </pic:nvPicPr>
+                  <pic:blipFill>
+                    <a:blip r:embed="rId26">
+                      <a:extLst>
+                        <a:ext uri="{28A0092B-C50C-407E-A947-70E740481C1C}">
+                          <a14:useLocalDpi xmlns:a14="http://schemas.microsoft.com/office/drawing/2010/main" val="0"/>
+                        </a:ext>
+                      </a:extLst>
+                    </a:blip>
+                    <a:srcRect/>
+                    <a:stretch>
+                      <a:fillRect/>
+                    </a:stretch>
+                  </pic:blipFill>
+                  <pic:spPr bwMode="auto">
+                    <a:xfrm>
+                      <a:off x="0" y="0"/>
+                      <a:ext cx="1950720" cy="922020"/>
+                    </a:xfrm>
+                    <a:prstGeom prst="rect">
+                      <a:avLst/>
+                    </a:prstGeom>
+                    <a:noFill/>
+                    <a:ln>
+                      <a:noFill/>
+                    </a:ln>
+                  </pic:spPr>
+                </pic:pic>
+              </a:graphicData>
+            </a:graphic>
+          </wp:inline>
+        </w:drawing>
+      </w:r>
+      <w:r>
+        <w:rPr>
+          <w:rFonts w:cstheme="majorBidi"/>
+          <w:noProof/>
           <w:sz w:val="32"/>
           <w:szCs w:val="32"/>
         </w:rPr>
-      </w:pPr>
-    </w:p>
-    <w:p>
-      <w:pPr>
-        <w:rPr>
-          <w:rFonts w:cstheme="majorBidi"/>
+        <w:drawing>
+          <wp:inline distT="0" distB="0" distL="0" distR="0" wp14:anchorId="2C088B31" wp14:editId="383DB26F">
+            <wp:extent cx="2308860" cy="952500"/>
+            <wp:effectExtent l="0" t="0" r="0" b="0"/>
+            <wp:docPr id="1885782874" name="Picture 14"/>
+            <wp:cNvGraphicFramePr>
+              <a:graphicFrameLocks xmlns:a="http://schemas.openxmlformats.org/drawingml/2006/main" noChangeAspect="1"/>
+            </wp:cNvGraphicFramePr>
+            <a:graphic xmlns:a="http://schemas.openxmlformats.org/drawingml/2006/main">
+              <a:graphicData uri="http://schemas.openxmlformats.org/drawingml/2006/picture">
+                <pic:pic xmlns:pic="http://schemas.openxmlformats.org/drawingml/2006/picture">
+                  <pic:nvPicPr>
+                    <pic:cNvPr id="0" name="Picture 14"/>
+                    <pic:cNvPicPr>
+                      <a:picLocks noChangeAspect="1" noChangeArrowheads="1"/>
+                    </pic:cNvPicPr>
+                  </pic:nvPicPr>
+                  <pic:blipFill>
+                    <a:blip r:embed="rId27">
+                      <a:extLst>
+                        <a:ext uri="{28A0092B-C50C-407E-A947-70E740481C1C}">
+                          <a14:useLocalDpi xmlns:a14="http://schemas.microsoft.com/office/drawing/2010/main" val="0"/>
+                        </a:ext>
+                      </a:extLst>
+                    </a:blip>
+                    <a:srcRect/>
+                    <a:stretch>
+                      <a:fillRect/>
+                    </a:stretch>
+                  </pic:blipFill>
+                  <pic:spPr bwMode="auto">
+                    <a:xfrm>
+                      <a:off x="0" y="0"/>
+                      <a:ext cx="2308860" cy="952500"/>
+                    </a:xfrm>
+                    <a:prstGeom prst="rect">
+                      <a:avLst/>
+                    </a:prstGeom>
+                    <a:noFill/>
+                    <a:ln>
+                      <a:noFill/>
+                    </a:ln>
+                  </pic:spPr>
+                </pic:pic>
+              </a:graphicData>
+            </a:graphic>
+          </wp:inline>
+        </w:drawing>
+      </w:r>
+      <w:r>
+        <w:rPr>
+          <w:rFonts w:cstheme="majorBidi"/>
+          <w:noProof/>
           <w:sz w:val="32"/>
           <w:szCs w:val="32"/>
         </w:rPr>
-      </w:pPr>
-    </w:p>
-    <w:p>
-      <w:pPr>
-        <w:rPr>
-          <w:rFonts w:cstheme="majorBidi"/>
+        <w:drawing>
+          <wp:inline distT="0" distB="0" distL="0" distR="0" wp14:anchorId="1EFBBED7" wp14:editId="1E0B34BB">
+            <wp:extent cx="2141220" cy="784860"/>
+            <wp:effectExtent l="0" t="0" r="0" b="0"/>
+            <wp:docPr id="1593310860" name="Picture 15"/>
+            <wp:cNvGraphicFramePr>
+              <a:graphicFrameLocks xmlns:a="http://schemas.openxmlformats.org/drawingml/2006/main" noChangeAspect="1"/>
+            </wp:cNvGraphicFramePr>
+            <a:graphic xmlns:a="http://schemas.openxmlformats.org/drawingml/2006/main">
+              <a:graphicData uri="http://schemas.openxmlformats.org/drawingml/2006/picture">
+                <pic:pic xmlns:pic="http://schemas.openxmlformats.org/drawingml/2006/picture">
+                  <pic:nvPicPr>
+                    <pic:cNvPr id="0" name="Picture 15"/>
+                    <pic:cNvPicPr>
+                      <a:picLocks noChangeAspect="1" noChangeArrowheads="1"/>
+                    </pic:cNvPicPr>
+                  </pic:nvPicPr>
+                  <pic:blipFill>
+                    <a:blip r:embed="rId28">
+                      <a:extLst>
+                        <a:ext uri="{28A0092B-C50C-407E-A947-70E740481C1C}">
+                          <a14:useLocalDpi xmlns:a14="http://schemas.microsoft.com/office/drawing/2010/main" val="0"/>
+                        </a:ext>
+                      </a:extLst>
+                    </a:blip>
+                    <a:srcRect/>
+                    <a:stretch>
+                      <a:fillRect/>
+                    </a:stretch>
+                  </pic:blipFill>
+                  <pic:spPr bwMode="auto">
+                    <a:xfrm>
+                      <a:off x="0" y="0"/>
+                      <a:ext cx="2141220" cy="784860"/>
+                    </a:xfrm>
+                    <a:prstGeom prst="rect">
+                      <a:avLst/>
+                    </a:prstGeom>
+                    <a:noFill/>
+                    <a:ln>
+                      <a:noFill/>
+                    </a:ln>
+                  </pic:spPr>
+                </pic:pic>
+              </a:graphicData>
+            </a:graphic>
+          </wp:inline>
+        </w:drawing>
+      </w:r>
+      <w:r>
+        <w:rPr>
+          <w:rFonts w:cstheme="majorBidi"/>
+          <w:noProof/>
           <w:sz w:val="32"/>
           <w:szCs w:val="32"/>
         </w:rPr>
-      </w:pPr>
+        <w:drawing>
+          <wp:inline distT="0" distB="0" distL="0" distR="0" wp14:anchorId="38FAF3C2" wp14:editId="7303CAA7">
+            <wp:extent cx="1943100" cy="754380"/>
+            <wp:effectExtent l="0" t="0" r="0" b="7620"/>
+            <wp:docPr id="2045154683" name="Picture 16"/>
+            <wp:cNvGraphicFramePr>
+              <a:graphicFrameLocks xmlns:a="http://schemas.openxmlformats.org/drawingml/2006/main" noChangeAspect="1"/>
+            </wp:cNvGraphicFramePr>
+            <a:graphic xmlns:a="http://schemas.openxmlformats.org/drawingml/2006/main">
+              <a:graphicData uri="http://schemas.openxmlformats.org/drawingml/2006/picture">
+                <pic:pic xmlns:pic="http://schemas.openxmlformats.org/drawingml/2006/picture">
+                  <pic:nvPicPr>
+                    <pic:cNvPr id="0" name="Picture 16"/>
+                    <pic:cNvPicPr>
+                      <a:picLocks noChangeAspect="1" noChangeArrowheads="1"/>
+                    </pic:cNvPicPr>
+                  </pic:nvPicPr>
+                  <pic:blipFill>
+                    <a:blip r:embed="rId29">
+                      <a:extLst>
+                        <a:ext uri="{28A0092B-C50C-407E-A947-70E740481C1C}">
+                          <a14:useLocalDpi xmlns:a14="http://schemas.microsoft.com/office/drawing/2010/main" val="0"/>
+                        </a:ext>
+                      </a:extLst>
+                    </a:blip>
+                    <a:srcRect/>
+                    <a:stretch>
+                      <a:fillRect/>
+                    </a:stretch>
+                  </pic:blipFill>
+                  <pic:spPr bwMode="auto">
+                    <a:xfrm>
+                      <a:off x="0" y="0"/>
+                      <a:ext cx="1943100" cy="754380"/>
+                    </a:xfrm>
+                    <a:prstGeom prst="rect">
+                      <a:avLst/>
+                    </a:prstGeom>
+                    <a:noFill/>
+                    <a:ln>
+                      <a:noFill/>
+                    </a:ln>
+                  </pic:spPr>
+                </pic:pic>
+              </a:graphicData>
+            </a:graphic>
+          </wp:inline>
+        </w:drawing>
+      </w:r>
     </w:p>
     <w:p>
       <w:pPr>
@@ -3481,51 +3901,15 @@
           <w:szCs w:val="32"/>
         </w:rPr>
       </w:pPr>
-    </w:p>
-    <w:p>
-      <w:pPr>
+      <w:r>
         <w:rPr>
           <w:rFonts w:cstheme="majorBidi"/>
           <w:sz w:val="32"/>
           <w:szCs w:val="32"/>
         </w:rPr>
-      </w:pPr>
-    </w:p>
-    <w:p>
-      <w:pPr>
-        <w:rPr>
-          <w:rFonts w:cstheme="majorBidi"/>
-          <w:sz w:val="32"/>
-          <w:szCs w:val="32"/>
-        </w:rPr>
-      </w:pPr>
-    </w:p>
-    <w:p>
-      <w:pPr>
-        <w:rPr>
-          <w:rFonts w:cstheme="majorBidi"/>
-          <w:sz w:val="32"/>
-          <w:szCs w:val="32"/>
-        </w:rPr>
-      </w:pPr>
-    </w:p>
-    <w:p>
-      <w:pPr>
-        <w:rPr>
-          <w:rFonts w:cstheme="majorBidi"/>
-          <w:sz w:val="32"/>
-          <w:szCs w:val="32"/>
-        </w:rPr>
-      </w:pPr>
-      <w:r>
-        <w:rPr>
-          <w:rFonts w:cstheme="majorBidi"/>
-          <w:sz w:val="32"/>
-          <w:szCs w:val="32"/>
-        </w:rPr>
         <w:t xml:space="preserve">GitHub Repo Link: </w:t>
       </w:r>
-      <w:hyperlink r:id="rId18" w:history="1">
+      <w:hyperlink r:id="rId30" w:history="1">
         <w:r>
           <w:rPr>
             <w:rStyle w:val="Hyperlink"/>
@@ -3538,7 +3922,7 @@
       </w:hyperlink>
     </w:p>
     <w:sectPr>
-      <w:headerReference w:type="default" r:id="rId19"/>
+      <w:headerReference w:type="default" r:id="rId31"/>
       <w:pgSz w:w="12240" w:h="15840"/>
       <w:pgMar w:top="1440" w:right="1440" w:bottom="1440" w:left="1440" w:header="720" w:footer="720" w:gutter="0"/>
       <w:cols w:space="720"/>

</xml_diff>